<commit_message>
updated object type in uml
</commit_message>
<xml_diff>
--- a/UML/UMLmethoddescriptions.docx
+++ b/UML/UMLmethoddescriptions.docx
@@ -6,6 +6,8 @@
       <w:sdtPr>
         <w:rPr>
           <w:rFonts w:asciiTheme="majorHAnsi" w:eastAsiaTheme="majorEastAsia" w:hAnsiTheme="majorHAnsi" w:cstheme="majorBidi"/>
+          <w:sz w:val="24"/>
+          <w:lang w:val="en-CA" w:eastAsia="en-US"/>
         </w:rPr>
         <w:id w:val="-797456064"/>
         <w:docPartObj>
@@ -16,8 +18,6 @@
       <w:sdtEndPr>
         <w:rPr>
           <w:rFonts w:ascii="Arial" w:eastAsiaTheme="minorHAnsi" w:hAnsi="Arial" w:cstheme="minorBidi"/>
-          <w:sz w:val="24"/>
-          <w:lang w:val="en-CA" w:eastAsia="en-US"/>
         </w:rPr>
       </w:sdtEndPr>
       <w:sdtContent>
@@ -38,6 +38,8 @@
               <w:sdtPr>
                 <w:rPr>
                   <w:rFonts w:asciiTheme="majorHAnsi" w:eastAsiaTheme="majorEastAsia" w:hAnsiTheme="majorHAnsi" w:cstheme="majorBidi"/>
+                  <w:sz w:val="24"/>
+                  <w:lang w:val="en-CA" w:eastAsia="en-US"/>
                 </w:rPr>
                 <w:alias w:val="Company"/>
                 <w:id w:val="13406915"/>
@@ -47,6 +49,12 @@
                 <w:dataBinding w:prefixMappings="xmlns:ns0='http://schemas.openxmlformats.org/officeDocument/2006/extended-properties'" w:xpath="/ns0:Properties[1]/ns0:Company[1]" w:storeItemID="{6668398D-A668-4E3E-A5EB-62B293D839F1}"/>
                 <w:text/>
               </w:sdtPr>
+              <w:sdtEndPr>
+                <w:rPr>
+                  <w:sz w:val="22"/>
+                  <w:lang w:val="en-US" w:eastAsia="ja-JP"/>
+                </w:rPr>
+              </w:sdtEndPr>
               <w:sdtContent>
                 <w:tc>
                   <w:tcPr>
@@ -98,6 +106,7 @@
                   <w:dataBinding w:prefixMappings="xmlns:ns0='http://schemas.openxmlformats.org/package/2006/metadata/core-properties' xmlns:ns1='http://purl.org/dc/elements/1.1/'" w:xpath="/ns0:coreProperties[1]/ns1:title[1]" w:storeItemID="{6C3C8BC8-F283-45AE-878A-BAB7291924A1}"/>
                   <w:text/>
                 </w:sdtPr>
+                <w:sdtEndPr/>
                 <w:sdtContent>
                   <w:p>
                     <w:pPr>
@@ -148,6 +157,7 @@
                 <w:dataBinding w:prefixMappings="xmlns:ns0='http://schemas.openxmlformats.org/package/2006/metadata/core-properties' xmlns:ns1='http://purl.org/dc/elements/1.1/'" w:xpath="/ns0:coreProperties[1]/ns1:subject[1]" w:storeItemID="{6C3C8BC8-F283-45AE-878A-BAB7291924A1}"/>
                 <w:text/>
               </w:sdtPr>
+              <w:sdtEndPr/>
               <w:sdtContent>
                 <w:tc>
                   <w:tcPr>
@@ -233,6 +243,7 @@
                   <w:dataBinding w:prefixMappings="xmlns:ns0='http://schemas.openxmlformats.org/package/2006/metadata/core-properties' xmlns:ns1='http://purl.org/dc/elements/1.1/'" w:xpath="/ns0:coreProperties[1]/ns1:creator[1]" w:storeItemID="{6C3C8BC8-F283-45AE-878A-BAB7291924A1}"/>
                   <w:text/>
                 </w:sdtPr>
+                <w:sdtEndPr/>
                 <w:sdtContent>
                   <w:p>
                     <w:pPr>
@@ -294,6 +305,7 @@
                     <w:calendar w:val="gregorian"/>
                   </w:date>
                 </w:sdtPr>
+                <w:sdtEndPr/>
                 <w:sdtContent>
                   <w:p>
                     <w:pPr>
@@ -328,8 +340,6 @@
             <w:br w:type="page"/>
           </w:r>
         </w:p>
-        <w:bookmarkStart w:id="0" w:name="_GoBack" w:displacedByCustomXml="next"/>
-        <w:bookmarkEnd w:id="0" w:displacedByCustomXml="next"/>
       </w:sdtContent>
     </w:sdt>
     <w:p>
@@ -1075,14 +1085,7 @@
           <w:rFonts w:ascii="Franklin Gothic Book" w:hAnsi="Franklin Gothic Book" w:cs="Browallia New"/>
           <w:sz w:val="22"/>
         </w:rPr>
-        <w:t xml:space="preserve"> (true for adding on to, false for taking away) and the amount to</w:t>
-      </w:r>
-      <w:r>
-        <w:rPr>
-          <w:rFonts w:ascii="Franklin Gothic Book" w:hAnsi="Franklin Gothic Book" w:cs="Browallia New"/>
-          <w:sz w:val="22"/>
-        </w:rPr>
-        <w:t xml:space="preserve"> add/subtract </w:t>
+        <w:t xml:space="preserve"> (true for adding on to, false for taking away) and the amount to add/subtract </w:t>
       </w:r>
       <w:r>
         <w:rPr>
@@ -1442,18 +1445,18 @@
           <w:lang w:eastAsia="en-CA"/>
         </w:rPr>
         <w:drawing>
-          <wp:anchor distT="0" distB="0" distL="114300" distR="114300" simplePos="0" relativeHeight="251658240" behindDoc="1" locked="0" layoutInCell="1" allowOverlap="1" wp14:anchorId="7D37ECD3" wp14:editId="658548B8">
+          <wp:anchor distT="0" distB="0" distL="114300" distR="114300" simplePos="0" relativeHeight="251658240" behindDoc="1" locked="0" layoutInCell="1" allowOverlap="1">
             <wp:simplePos x="0" y="0"/>
             <wp:positionH relativeFrom="column">
-              <wp:posOffset>-709295</wp:posOffset>
+              <wp:posOffset>-676275</wp:posOffset>
             </wp:positionH>
             <wp:positionV relativeFrom="paragraph">
-              <wp:posOffset>227965</wp:posOffset>
+              <wp:posOffset>8889</wp:posOffset>
             </wp:positionV>
-            <wp:extent cx="7486650" cy="4298315"/>
-            <wp:effectExtent l="0" t="0" r="0" b="6985"/>
+            <wp:extent cx="7400925" cy="4248415"/>
+            <wp:effectExtent l="0" t="0" r="0" b="0"/>
             <wp:wrapNone/>
-            <wp:docPr id="1" name="Picture 1"/>
+            <wp:docPr id="2" name="Picture 2"/>
             <wp:cNvGraphicFramePr>
               <a:graphicFrameLocks xmlns:a="http://schemas.openxmlformats.org/drawingml/2006/main" noChangeAspect="1"/>
             </wp:cNvGraphicFramePr>
@@ -1461,7 +1464,7 @@
               <a:graphicData uri="http://schemas.openxmlformats.org/drawingml/2006/picture">
                 <pic:pic xmlns:pic="http://schemas.openxmlformats.org/drawingml/2006/picture">
                   <pic:nvPicPr>
-                    <pic:cNvPr id="0" name="phase2Class.jpg"/>
+                    <pic:cNvPr id="0" name="phase2Class.png"/>
                     <pic:cNvPicPr/>
                   </pic:nvPicPr>
                   <pic:blipFill>
@@ -1479,7 +1482,7 @@
                   <pic:spPr>
                     <a:xfrm>
                       <a:off x="0" y="0"/>
-                      <a:ext cx="7486650" cy="4298315"/>
+                      <a:ext cx="7400925" cy="4248415"/>
                     </a:xfrm>
                     <a:prstGeom prst="rect">
                       <a:avLst/>
@@ -1587,6 +1590,8 @@
           <w:i/>
         </w:rPr>
       </w:pPr>
+      <w:bookmarkStart w:id="0" w:name="_GoBack"/>
+      <w:bookmarkEnd w:id="0"/>
     </w:p>
     <w:p>
       <w:pPr>
@@ -2448,35 +2453,6 @@
         </w:p>
       </w:docPartBody>
     </w:docPart>
-    <w:docPart>
-      <w:docPartPr>
-        <w:name w:val="10BE51FB73B34943908AFF19ED4F7B21"/>
-        <w:category>
-          <w:name w:val="General"/>
-          <w:gallery w:val="placeholder"/>
-        </w:category>
-        <w:types>
-          <w:type w:val="bbPlcHdr"/>
-        </w:types>
-        <w:behaviors>
-          <w:behavior w:val="content"/>
-        </w:behaviors>
-        <w:guid w:val="{3DA5380D-0F3D-4BBA-83C2-A2FC365642A3}"/>
-      </w:docPartPr>
-      <w:docPartBody>
-        <w:p>
-          <w:pPr>
-            <w:pStyle w:val="10BE51FB73B34943908AFF19ED4F7B21"/>
-          </w:pPr>
-          <w:r>
-            <w:rPr>
-              <w:color w:val="4F81BD" w:themeColor="accent1"/>
-            </w:rPr>
-            <w:t>[Pick the date]</w:t>
-          </w:r>
-        </w:p>
-      </w:docPartBody>
-    </w:docPart>
   </w:docParts>
 </w:glossaryDocument>
 </file>
@@ -2508,8 +2484,9 @@
     <w:panose1 w:val="020B0604030504040204"/>
     <w:charset w:val="00"/>
     <w:family w:val="swiss"/>
+    <w:notTrueType/>
     <w:pitch w:val="variable"/>
-    <w:sig w:usb0="E1002EFF" w:usb1="C000605B" w:usb2="00000029" w:usb3="00000000" w:csb0="000101FF" w:csb1="00000000"/>
+    <w:sig w:usb0="00000003" w:usb1="00000000" w:usb2="00000000" w:usb3="00000000" w:csb0="00000001" w:csb1="00000000"/>
   </w:font>
   <w:font w:name="Cambria">
     <w:panose1 w:val="02040503050406030204"/>
@@ -2563,6 +2540,8 @@
   </w:compat>
   <w:rsids>
     <w:rsidRoot w:val="00DF51F1"/>
+    <w:rsid w:val="002A0F08"/>
+    <w:rsid w:val="004944DC"/>
     <w:rsid w:val="007E3CC6"/>
     <w:rsid w:val="00DF51F1"/>
   </w:rsids>

</xml_diff>

<commit_message>
fixed more minor problems in uml
</commit_message>
<xml_diff>
--- a/UML/UMLmethoddescriptions.docx
+++ b/UML/UMLmethoddescriptions.docx
@@ -294,9 +294,6 @@
                   </w:rPr>
                   <w:alias w:val="Date"/>
                   <w:id w:val="13406932"/>
-                  <w:placeholder>
-                    <w:docPart w:val="10BE51FB73B34943908AFF19ED4F7B21"/>
-                  </w:placeholder>
                   <w:dataBinding w:prefixMappings="xmlns:ns0='http://schemas.microsoft.com/office/2006/coverPageProps'" w:xpath="/ns0:CoverPageProperties[1]/ns0:PublishDate[1]" w:storeItemID="{55AF091B-3C7A-41E3-B477-F2FDAA23CFDA}"/>
                   <w:date w:fullDate="2014-03-05T00:00:00Z">
                     <w:dateFormat w:val="M/d/yyyy"/>
@@ -1415,48 +1412,22 @@
           <w:rFonts w:cs="Aharoni"/>
           <w:b/>
           <w:i/>
-        </w:rPr>
-        <w:t>**note: All methods that have something to do with the Daily Transaction File will update the log appropriately so when the user logs out the DTF can be written. Also note that these are all short descriptions and most functions will have condition</w:t>
-      </w:r>
-      <w:r>
-        <w:rPr>
-          <w:rFonts w:cs="Aharoni"/>
-          <w:b/>
-          <w:i/>
-        </w:rPr>
-        <w:t>s that need to be satisfied.</w:t>
-      </w:r>
-    </w:p>
-    <w:p>
-      <w:pPr>
-        <w:spacing w:line="240" w:lineRule="auto"/>
-        <w:rPr>
-          <w:rFonts w:cs="Aharoni"/>
-          <w:b/>
-          <w:i/>
-        </w:rPr>
-      </w:pPr>
-      <w:r>
-        <w:rPr>
-          <w:rFonts w:cs="Aharoni"/>
-          <w:b/>
-          <w:i/>
           <w:noProof/>
           <w:lang w:eastAsia="en-CA"/>
         </w:rPr>
         <w:drawing>
-          <wp:anchor distT="0" distB="0" distL="114300" distR="114300" simplePos="0" relativeHeight="251658240" behindDoc="1" locked="0" layoutInCell="1" allowOverlap="1">
+          <wp:anchor distT="0" distB="0" distL="114300" distR="114300" simplePos="0" relativeHeight="251658240" behindDoc="1" locked="0" layoutInCell="1" allowOverlap="1" wp14:anchorId="2855EAC2" wp14:editId="031BEEFE">
             <wp:simplePos x="0" y="0"/>
             <wp:positionH relativeFrom="column">
-              <wp:posOffset>-676275</wp:posOffset>
+              <wp:posOffset>-628650</wp:posOffset>
             </wp:positionH>
             <wp:positionV relativeFrom="paragraph">
-              <wp:posOffset>8889</wp:posOffset>
+              <wp:posOffset>800735</wp:posOffset>
             </wp:positionV>
-            <wp:extent cx="7400925" cy="4248415"/>
+            <wp:extent cx="7315200" cy="4199255"/>
             <wp:effectExtent l="0" t="0" r="0" b="0"/>
             <wp:wrapNone/>
-            <wp:docPr id="2" name="Picture 2"/>
+            <wp:docPr id="1" name="Picture 1"/>
             <wp:cNvGraphicFramePr>
               <a:graphicFrameLocks xmlns:a="http://schemas.openxmlformats.org/drawingml/2006/main" noChangeAspect="1"/>
             </wp:cNvGraphicFramePr>
@@ -1482,7 +1453,7 @@
                   <pic:spPr>
                     <a:xfrm>
                       <a:off x="0" y="0"/>
-                      <a:ext cx="7400925" cy="4248415"/>
+                      <a:ext cx="7315200" cy="4199255"/>
                     </a:xfrm>
                     <a:prstGeom prst="rect">
                       <a:avLst/>
@@ -1500,26 +1471,22 @@
           </wp:anchor>
         </w:drawing>
       </w:r>
-    </w:p>
-    <w:p>
-      <w:pPr>
-        <w:spacing w:line="240" w:lineRule="auto"/>
+      <w:r>
         <w:rPr>
           <w:rFonts w:cs="Aharoni"/>
           <w:b/>
           <w:i/>
         </w:rPr>
-      </w:pPr>
-    </w:p>
-    <w:p>
-      <w:pPr>
-        <w:spacing w:line="240" w:lineRule="auto"/>
+        <w:t>**note: All methods that have something to do with the Daily Transaction File will update the log appropriately so when the user logs out the DTF can be written. Also note that these are all short descriptions and most functions will have condition</w:t>
+      </w:r>
+      <w:r>
         <w:rPr>
           <w:rFonts w:cs="Aharoni"/>
           <w:b/>
           <w:i/>
         </w:rPr>
-      </w:pPr>
+        <w:t>s that need to be satisfied.</w:t>
+      </w:r>
     </w:p>
     <w:p>
       <w:pPr>
@@ -1530,6 +1497,8 @@
           <w:i/>
         </w:rPr>
       </w:pPr>
+      <w:bookmarkStart w:id="0" w:name="_GoBack"/>
+      <w:bookmarkEnd w:id="0"/>
     </w:p>
     <w:p>
       <w:pPr>
@@ -1590,8 +1559,36 @@
           <w:i/>
         </w:rPr>
       </w:pPr>
-      <w:bookmarkStart w:id="0" w:name="_GoBack"/>
-      <w:bookmarkEnd w:id="0"/>
+    </w:p>
+    <w:p>
+      <w:pPr>
+        <w:spacing w:line="240" w:lineRule="auto"/>
+        <w:rPr>
+          <w:rFonts w:cs="Aharoni"/>
+          <w:b/>
+          <w:i/>
+        </w:rPr>
+      </w:pPr>
+    </w:p>
+    <w:p>
+      <w:pPr>
+        <w:spacing w:line="240" w:lineRule="auto"/>
+        <w:rPr>
+          <w:rFonts w:cs="Aharoni"/>
+          <w:b/>
+          <w:i/>
+        </w:rPr>
+      </w:pPr>
+    </w:p>
+    <w:p>
+      <w:pPr>
+        <w:spacing w:line="240" w:lineRule="auto"/>
+        <w:rPr>
+          <w:rFonts w:cs="Aharoni"/>
+          <w:b/>
+          <w:i/>
+        </w:rPr>
+      </w:pPr>
     </w:p>
     <w:p>
       <w:pPr>
@@ -2424,35 +2421,6 @@
         </w:p>
       </w:docPartBody>
     </w:docPart>
-    <w:docPart>
-      <w:docPartPr>
-        <w:name w:val="759C9E52673548B7B53D028E46F05E25"/>
-        <w:category>
-          <w:name w:val="General"/>
-          <w:gallery w:val="placeholder"/>
-        </w:category>
-        <w:types>
-          <w:type w:val="bbPlcHdr"/>
-        </w:types>
-        <w:behaviors>
-          <w:behavior w:val="content"/>
-        </w:behaviors>
-        <w:guid w:val="{E9E91E55-1222-46D6-93C5-028397AFBB96}"/>
-      </w:docPartPr>
-      <w:docPartBody>
-        <w:p>
-          <w:pPr>
-            <w:pStyle w:val="759C9E52673548B7B53D028E46F05E25"/>
-          </w:pPr>
-          <w:r>
-            <w:rPr>
-              <w:color w:val="4F81BD" w:themeColor="accent1"/>
-            </w:rPr>
-            <w:t>[Type the author name]</w:t>
-          </w:r>
-        </w:p>
-      </w:docPartBody>
-    </w:docPart>
   </w:docParts>
 </w:glossaryDocument>
 </file>
@@ -2543,6 +2511,7 @@
     <w:rsid w:val="002A0F08"/>
     <w:rsid w:val="004944DC"/>
     <w:rsid w:val="007E3CC6"/>
+    <w:rsid w:val="00B44ABE"/>
     <w:rsid w:val="00DF51F1"/>
   </w:rsids>
   <m:mathPr>

</xml_diff>

<commit_message>
minor struct name changes
</commit_message>
<xml_diff>
--- a/UML/UMLmethoddescriptions.docx
+++ b/UML/UMLmethoddescriptions.docx
@@ -151,9 +151,6 @@
                 </w:rPr>
                 <w:alias w:val="Subtitle"/>
                 <w:id w:val="13406923"/>
-                <w:placeholder>
-                  <w:docPart w:val="888C2C5607294A928AE1712BBC9E5B27"/>
-                </w:placeholder>
                 <w:dataBinding w:prefixMappings="xmlns:ns0='http://schemas.openxmlformats.org/package/2006/metadata/core-properties' xmlns:ns1='http://purl.org/dc/elements/1.1/'" w:xpath="/ns0:coreProperties[1]/ns1:subject[1]" w:storeItemID="{6C3C8BC8-F283-45AE-878A-BAB7291924A1}"/>
                 <w:text/>
               </w:sdtPr>
@@ -636,7 +633,21 @@
           <w:rFonts w:ascii="Franklin Gothic Book" w:hAnsi="Franklin Gothic Book" w:cs="Browallia New"/>
           <w:sz w:val="22"/>
         </w:rPr>
-        <w:t xml:space="preserve"> which is updated </w:t>
+        <w:t xml:space="preserve"> which is</w:t>
+      </w:r>
+      <w:r>
+        <w:rPr>
+          <w:rFonts w:ascii="Franklin Gothic Book" w:hAnsi="Franklin Gothic Book" w:cs="Browallia New"/>
+          <w:sz w:val="22"/>
+        </w:rPr>
+        <w:t xml:space="preserve"> a text file that is</w:t>
+      </w:r>
+      <w:r>
+        <w:rPr>
+          <w:rFonts w:ascii="Franklin Gothic Book" w:hAnsi="Franklin Gothic Book" w:cs="Browallia New"/>
+          <w:sz w:val="22"/>
+        </w:rPr>
+        <w:t xml:space="preserve"> updated </w:t>
       </w:r>
       <w:r>
         <w:rPr>
@@ -652,6 +663,15 @@
         </w:rPr>
         <w:t xml:space="preserve">appropriately </w:t>
       </w:r>
+      <w:r>
+        <w:rPr>
+          <w:rFonts w:ascii="Franklin Gothic Book" w:hAnsi="Franklin Gothic Book" w:cs="Browallia New"/>
+          <w:sz w:val="22"/>
+        </w:rPr>
+        <w:t>to hold all user actions</w:t>
+      </w:r>
+      <w:bookmarkStart w:id="0" w:name="_GoBack"/>
+      <w:bookmarkEnd w:id="0"/>
     </w:p>
     <w:p>
       <w:pPr>
@@ -1554,8 +1574,6 @@
           <w:i/>
         </w:rPr>
       </w:pPr>
-      <w:bookmarkStart w:id="0" w:name="_GoBack"/>
-      <w:bookmarkEnd w:id="0"/>
     </w:p>
     <w:p>
       <w:pPr>
@@ -1699,7 +1717,7 @@
           <w:rPr>
             <w:noProof/>
           </w:rPr>
-          <w:t>2</w:t>
+          <w:t>1</w:t>
         </w:r>
         <w:r>
           <w:rPr>
@@ -2357,38 +2375,6 @@
         </w:p>
       </w:docPartBody>
     </w:docPart>
-    <w:docPart>
-      <w:docPartPr>
-        <w:name w:val="C2C711C37C1F4BE5BB4D5309CF43A7B0"/>
-        <w:category>
-          <w:name w:val="General"/>
-          <w:gallery w:val="placeholder"/>
-        </w:category>
-        <w:types>
-          <w:type w:val="bbPlcHdr"/>
-        </w:types>
-        <w:behaviors>
-          <w:behavior w:val="content"/>
-        </w:behaviors>
-        <w:guid w:val="{B51F1D4A-4B05-4441-9E04-C82703A27FD4}"/>
-      </w:docPartPr>
-      <w:docPartBody>
-        <w:p>
-          <w:pPr>
-            <w:pStyle w:val="C2C711C37C1F4BE5BB4D5309CF43A7B0"/>
-          </w:pPr>
-          <w:r>
-            <w:rPr>
-              <w:rFonts w:asciiTheme="majorHAnsi" w:eastAsiaTheme="majorEastAsia" w:hAnsiTheme="majorHAnsi" w:cstheme="majorBidi"/>
-              <w:color w:val="4F81BD" w:themeColor="accent1"/>
-              <w:sz w:val="80"/>
-              <w:szCs w:val="80"/>
-            </w:rPr>
-            <w:t>[Type the document title]</w:t>
-          </w:r>
-        </w:p>
-      </w:docPartBody>
-    </w:docPart>
   </w:docParts>
 </w:glossaryDocument>
 </file>
@@ -2481,6 +2467,7 @@
     <w:rsid w:val="007E3CC6"/>
     <w:rsid w:val="0089039C"/>
     <w:rsid w:val="00B44ABE"/>
+    <w:rsid w:val="00DE1438"/>
     <w:rsid w:val="00DF51F1"/>
   </w:rsids>
   <m:mathPr>

</xml_diff>

<commit_message>
changed design doc to match code
</commit_message>
<xml_diff>
--- a/UML/UMLmethoddescriptions.docx
+++ b/UML/UMLmethoddescriptions.docx
@@ -670,8 +670,6 @@
         </w:rPr>
         <w:t>to hold all user actions</w:t>
       </w:r>
-      <w:bookmarkStart w:id="0" w:name="_GoBack"/>
-      <w:bookmarkEnd w:id="0"/>
     </w:p>
     <w:p>
       <w:pPr>
@@ -772,15 +770,13 @@
         </w:rPr>
         <w:t xml:space="preserve">returns </w:t>
       </w:r>
-      <w:proofErr w:type="spellStart"/>
-      <w:r>
-        <w:rPr>
-          <w:rFonts w:ascii="Franklin Gothic Book" w:hAnsi="Franklin Gothic Book" w:cs="Browallia New"/>
-          <w:sz w:val="22"/>
-        </w:rPr>
-        <w:t>eventsCreated</w:t>
-      </w:r>
-      <w:proofErr w:type="spellEnd"/>
+      <w:r>
+        <w:rPr>
+          <w:rFonts w:ascii="Franklin Gothic Book" w:hAnsi="Franklin Gothic Book" w:cs="Browallia New"/>
+          <w:sz w:val="22"/>
+        </w:rPr>
+        <w:t>the events that the user has created</w:t>
+      </w:r>
     </w:p>
     <w:p>
       <w:pPr>
@@ -1459,18 +1455,18 @@
           <w:lang w:eastAsia="en-CA"/>
         </w:rPr>
         <w:drawing>
-          <wp:anchor distT="0" distB="0" distL="114300" distR="114300" simplePos="0" relativeHeight="251658240" behindDoc="1" locked="0" layoutInCell="1" allowOverlap="1" wp14:anchorId="761FC9FB" wp14:editId="3C949D24">
+          <wp:anchor distT="0" distB="0" distL="114300" distR="114300" simplePos="0" relativeHeight="251658240" behindDoc="1" locked="0" layoutInCell="1" allowOverlap="1" wp14:anchorId="4509B758" wp14:editId="20CB8243">
             <wp:simplePos x="0" y="0"/>
             <wp:positionH relativeFrom="column">
-              <wp:posOffset>-653415</wp:posOffset>
+              <wp:posOffset>-714375</wp:posOffset>
             </wp:positionH>
             <wp:positionV relativeFrom="paragraph">
-              <wp:posOffset>275590</wp:posOffset>
+              <wp:posOffset>56515</wp:posOffset>
             </wp:positionV>
-            <wp:extent cx="7396480" cy="4245610"/>
-            <wp:effectExtent l="0" t="0" r="0" b="2540"/>
+            <wp:extent cx="7381875" cy="4237312"/>
+            <wp:effectExtent l="0" t="0" r="0" b="0"/>
             <wp:wrapNone/>
-            <wp:docPr id="3" name="Picture 3"/>
+            <wp:docPr id="2" name="Picture 2"/>
             <wp:cNvGraphicFramePr>
               <a:graphicFrameLocks xmlns:a="http://schemas.openxmlformats.org/drawingml/2006/main" noChangeAspect="1"/>
             </wp:cNvGraphicFramePr>
@@ -1496,7 +1492,7 @@
                   <pic:spPr>
                     <a:xfrm>
                       <a:off x="0" y="0"/>
-                      <a:ext cx="7396480" cy="4245610"/>
+                      <a:ext cx="7388632" cy="4241191"/>
                     </a:xfrm>
                     <a:prstGeom prst="rect">
                       <a:avLst/>
@@ -1624,6 +1620,8 @@
           <w:i/>
         </w:rPr>
       </w:pPr>
+      <w:bookmarkStart w:id="0" w:name="_GoBack"/>
+      <w:bookmarkEnd w:id="0"/>
     </w:p>
     <w:p>
       <w:pPr>
@@ -1717,7 +1715,7 @@
           <w:rPr>
             <w:noProof/>
           </w:rPr>
-          <w:t>1</w:t>
+          <w:t>2</w:t>
         </w:r>
         <w:r>
           <w:rPr>
@@ -2462,12 +2460,12 @@
   </w:compat>
   <w:rsids>
     <w:rsidRoot w:val="00DF51F1"/>
+    <w:rsid w:val="000846B7"/>
     <w:rsid w:val="002A0F08"/>
     <w:rsid w:val="004944DC"/>
     <w:rsid w:val="007E3CC6"/>
     <w:rsid w:val="0089039C"/>
     <w:rsid w:val="00B44ABE"/>
-    <w:rsid w:val="00DE1438"/>
     <w:rsid w:val="00DF51F1"/>
   </w:rsids>
   <m:mathPr>

</xml_diff>

<commit_message>
added logout test cases
</commit_message>
<xml_diff>
--- a/UML/UMLmethoddescriptions.docx
+++ b/UML/UMLmethoddescriptions.docx
@@ -1420,32 +1420,7 @@
           <w:i/>
         </w:rPr>
       </w:pPr>
-      <w:r>
-        <w:rPr>
-          <w:rFonts w:cs="Aharoni"/>
-          <w:b/>
-          <w:i/>
-        </w:rPr>
-        <w:t>**note: All methods that have something to do with the Daily Transaction File will update the log appropriately so when the user logs out the DTF can be written. Also note that these are all short descriptions and most functions will have condition</w:t>
-      </w:r>
-      <w:r>
-        <w:rPr>
-          <w:rFonts w:cs="Aharoni"/>
-          <w:b/>
-          <w:i/>
-        </w:rPr>
-        <w:t>s that need to be satisfied.</w:t>
-      </w:r>
-    </w:p>
-    <w:p>
-      <w:pPr>
-        <w:spacing w:line="240" w:lineRule="auto"/>
-        <w:rPr>
-          <w:rFonts w:cs="Aharoni"/>
-          <w:b/>
-          <w:i/>
-        </w:rPr>
-      </w:pPr>
+      <w:bookmarkStart w:id="0" w:name="_GoBack"/>
       <w:r>
         <w:rPr>
           <w:rFonts w:cs="Aharoni"/>
@@ -1455,18 +1430,18 @@
           <w:lang w:eastAsia="en-CA"/>
         </w:rPr>
         <w:drawing>
-          <wp:anchor distT="0" distB="0" distL="114300" distR="114300" simplePos="0" relativeHeight="251658240" behindDoc="1" locked="0" layoutInCell="1" allowOverlap="1" wp14:anchorId="4509B758" wp14:editId="20CB8243">
+          <wp:anchor distT="0" distB="0" distL="114300" distR="114300" simplePos="0" relativeHeight="251658240" behindDoc="1" locked="0" layoutInCell="1" allowOverlap="1" wp14:anchorId="334DCD82" wp14:editId="4AD1B7F6">
             <wp:simplePos x="0" y="0"/>
             <wp:positionH relativeFrom="column">
-              <wp:posOffset>-714375</wp:posOffset>
+              <wp:posOffset>-694739</wp:posOffset>
             </wp:positionH>
             <wp:positionV relativeFrom="paragraph">
-              <wp:posOffset>56515</wp:posOffset>
+              <wp:posOffset>808355</wp:posOffset>
             </wp:positionV>
-            <wp:extent cx="7381875" cy="4237312"/>
+            <wp:extent cx="7318607" cy="4200525"/>
             <wp:effectExtent l="0" t="0" r="0" b="0"/>
             <wp:wrapNone/>
-            <wp:docPr id="2" name="Picture 2"/>
+            <wp:docPr id="4" name="Picture 4"/>
             <wp:cNvGraphicFramePr>
               <a:graphicFrameLocks xmlns:a="http://schemas.openxmlformats.org/drawingml/2006/main" noChangeAspect="1"/>
             </wp:cNvGraphicFramePr>
@@ -1492,7 +1467,7 @@
                   <pic:spPr>
                     <a:xfrm>
                       <a:off x="0" y="0"/>
-                      <a:ext cx="7388632" cy="4241191"/>
+                      <a:ext cx="7324241" cy="4203759"/>
                     </a:xfrm>
                     <a:prstGeom prst="rect">
                       <a:avLst/>
@@ -1510,26 +1485,23 @@
           </wp:anchor>
         </w:drawing>
       </w:r>
-    </w:p>
-    <w:p>
-      <w:pPr>
-        <w:spacing w:line="240" w:lineRule="auto"/>
+      <w:bookmarkEnd w:id="0"/>
+      <w:r>
         <w:rPr>
           <w:rFonts w:cs="Aharoni"/>
           <w:b/>
           <w:i/>
         </w:rPr>
-      </w:pPr>
-    </w:p>
-    <w:p>
-      <w:pPr>
-        <w:spacing w:line="240" w:lineRule="auto"/>
+        <w:t>**note: All methods that have something to do with the Daily Transaction File will update the log appropriately so when the user logs out the DTF can be written. Also note that these are all short descriptions and most functions will have condition</w:t>
+      </w:r>
+      <w:r>
         <w:rPr>
           <w:rFonts w:cs="Aharoni"/>
           <w:b/>
           <w:i/>
         </w:rPr>
-      </w:pPr>
+        <w:t>s that need to be satisfied.</w:t>
+      </w:r>
     </w:p>
     <w:p>
       <w:pPr>
@@ -1620,8 +1592,36 @@
           <w:i/>
         </w:rPr>
       </w:pPr>
-      <w:bookmarkStart w:id="0" w:name="_GoBack"/>
-      <w:bookmarkEnd w:id="0"/>
+    </w:p>
+    <w:p>
+      <w:pPr>
+        <w:spacing w:line="240" w:lineRule="auto"/>
+        <w:rPr>
+          <w:rFonts w:cs="Aharoni"/>
+          <w:b/>
+          <w:i/>
+        </w:rPr>
+      </w:pPr>
+    </w:p>
+    <w:p>
+      <w:pPr>
+        <w:spacing w:line="240" w:lineRule="auto"/>
+        <w:rPr>
+          <w:rFonts w:cs="Aharoni"/>
+          <w:b/>
+          <w:i/>
+        </w:rPr>
+      </w:pPr>
+    </w:p>
+    <w:p>
+      <w:pPr>
+        <w:spacing w:line="240" w:lineRule="auto"/>
+        <w:rPr>
+          <w:rFonts w:cs="Aharoni"/>
+          <w:b/>
+          <w:i/>
+        </w:rPr>
+      </w:pPr>
     </w:p>
     <w:p>
       <w:pPr>
@@ -2404,9 +2404,8 @@
     <w:panose1 w:val="020B0604030504040204"/>
     <w:charset w:val="00"/>
     <w:family w:val="swiss"/>
-    <w:notTrueType/>
     <w:pitch w:val="variable"/>
-    <w:sig w:usb0="00000003" w:usb1="00000000" w:usb2="00000000" w:usb3="00000000" w:csb0="00000001" w:csb1="00000000"/>
+    <w:sig w:usb0="E1002EFF" w:usb1="C000605B" w:usb2="00000029" w:usb3="00000000" w:csb0="000101FF" w:csb1="00000000"/>
   </w:font>
   <w:font w:name="Cambria">
     <w:panose1 w:val="02040503050406030204"/>
@@ -2460,12 +2459,12 @@
   </w:compat>
   <w:rsids>
     <w:rsidRoot w:val="00DF51F1"/>
-    <w:rsid w:val="000846B7"/>
     <w:rsid w:val="002A0F08"/>
     <w:rsid w:val="004944DC"/>
     <w:rsid w:val="007E3CC6"/>
     <w:rsid w:val="0089039C"/>
     <w:rsid w:val="00B44ABE"/>
+    <w:rsid w:val="00B53FF4"/>
     <w:rsid w:val="00DF51F1"/>
   </w:rsids>
   <m:mathPr>

</xml_diff>